<commit_message>
cierre 1er informe de seguimiento
</commit_message>
<xml_diff>
--- a/doc/Documento de Análisis/1er entregable/1er Informe de seguimiento.docx
+++ b/doc/Documento de Análisis/1er entregable/1er Informe de seguimiento.docx
@@ -7031,18 +7031,6 @@
         </w:numPr>
       </w:pPr>
       <w:r>
-        <w:t>HU-03: Filtrar contenido</w:t>
-      </w:r>
-    </w:p>
-    <w:p>
-      <w:pPr>
-        <w:pStyle w:val="Prrafodelista"/>
-        <w:numPr>
-          <w:ilvl w:val="1"/>
-          <w:numId w:val="4"/>
-        </w:numPr>
-      </w:pPr>
-      <w:r>
         <w:t>HU-04: Editar mi perfil</w:t>
       </w:r>
     </w:p>
@@ -7079,43 +7067,7 @@
         </w:numPr>
       </w:pPr>
       <w:r>
-        <w:t>HU-01: Acceder a la página</w:t>
-      </w:r>
-    </w:p>
-    <w:p>
-      <w:pPr>
-        <w:pStyle w:val="Prrafodelista"/>
-        <w:numPr>
-          <w:ilvl w:val="1"/>
-          <w:numId w:val="4"/>
-        </w:numPr>
-      </w:pPr>
-      <w:r>
-        <w:t>HU-02: Recuperar contraseña</w:t>
-      </w:r>
-    </w:p>
-    <w:p>
-      <w:pPr>
-        <w:pStyle w:val="Prrafodelista"/>
-        <w:numPr>
-          <w:ilvl w:val="1"/>
-          <w:numId w:val="4"/>
-        </w:numPr>
-      </w:pPr>
-      <w:r>
         <w:t>HU-03: Filtrar contenido</w:t>
-      </w:r>
-    </w:p>
-    <w:p>
-      <w:pPr>
-        <w:pStyle w:val="Prrafodelista"/>
-        <w:numPr>
-          <w:ilvl w:val="1"/>
-          <w:numId w:val="4"/>
-        </w:numPr>
-      </w:pPr>
-      <w:r>
-        <w:t>HU-04: Editar mi perfil</w:t>
       </w:r>
     </w:p>
     <w:p>
@@ -7395,7 +7347,6 @@
                 <w:color w:val="000000"/>
                 <w:lang w:val="es-PE"/>
               </w:rPr>
-              <w:lastRenderedPageBreak/>
               <w:t>Zarate, Jhennyfer</w:t>
             </w:r>
           </w:p>
@@ -7480,7 +7431,15 @@
                 <w:color w:val="000000"/>
                 <w:lang w:val="es-PE"/>
               </w:rPr>
-              <w:t>Tener consideración del diagrama UML para el diseño de las interfaces</w:t>
+              <w:t xml:space="preserve">Tener consideración del diagrama UML para el </w:t>
+            </w:r>
+            <w:r>
+              <w:rPr>
+                <w:color w:val="000000"/>
+                <w:lang w:val="es-PE"/>
+              </w:rPr>
+              <w:lastRenderedPageBreak/>
+              <w:t>diseño de las interfaces</w:t>
             </w:r>
           </w:p>
         </w:tc>
@@ -7514,6 +7473,7 @@
                 <w:color w:val="000000"/>
                 <w:lang w:val="es-PE"/>
               </w:rPr>
+              <w:lastRenderedPageBreak/>
               <w:t>La falta de experiencia en el desarrollo</w:t>
             </w:r>
           </w:p>
@@ -7530,7 +7490,15 @@
                 <w:color w:val="000000"/>
                 <w:lang w:val="es-PE"/>
               </w:rPr>
-              <w:t>La falta de coordinación de los equipos que dependían de otros</w:t>
+              <w:t xml:space="preserve">La falta de coordinación de los equipos </w:t>
+            </w:r>
+            <w:r>
+              <w:rPr>
+                <w:color w:val="000000"/>
+                <w:lang w:val="es-PE"/>
+              </w:rPr>
+              <w:lastRenderedPageBreak/>
+              <w:t>que dependían de otros</w:t>
             </w:r>
           </w:p>
           <w:p>
@@ -7580,6 +7548,7 @@
                 <w:color w:val="000000"/>
                 <w:lang w:val="es-PE"/>
               </w:rPr>
+              <w:lastRenderedPageBreak/>
               <w:t>A trabajar en equipo con comunicación</w:t>
             </w:r>
           </w:p>
@@ -8501,7 +8470,6 @@
                 <w:color w:val="000000"/>
                 <w:lang w:val="es-PE"/>
               </w:rPr>
-              <w:lastRenderedPageBreak/>
               <w:t>López, Fernando</w:t>
             </w:r>
           </w:p>
@@ -8732,7 +8700,15 @@
                 <w:color w:val="000000"/>
                 <w:lang w:val="es-PE"/>
               </w:rPr>
-              <w:t>La base de datos y rutas de la página web</w:t>
+              <w:t xml:space="preserve">La base de datos y </w:t>
+            </w:r>
+            <w:r>
+              <w:rPr>
+                <w:color w:val="000000"/>
+                <w:lang w:val="es-PE"/>
+              </w:rPr>
+              <w:lastRenderedPageBreak/>
+              <w:t>rutas de la página web</w:t>
             </w:r>
           </w:p>
         </w:tc>
@@ -8766,6 +8742,7 @@
                 <w:color w:val="000000"/>
                 <w:lang w:val="es-PE"/>
               </w:rPr>
+              <w:lastRenderedPageBreak/>
               <w:t xml:space="preserve">Uso de </w:t>
             </w:r>
             <w:r>
@@ -8794,7 +8771,15 @@
                 <w:color w:val="000000"/>
                 <w:lang w:val="es-PE"/>
               </w:rPr>
-              <w:t>diagramas de entidad relación e implementar rutas</w:t>
+              <w:t xml:space="preserve">diagramas de </w:t>
+            </w:r>
+            <w:r>
+              <w:rPr>
+                <w:color w:val="000000"/>
+                <w:lang w:val="es-PE"/>
+              </w:rPr>
+              <w:lastRenderedPageBreak/>
+              <w:t>entidad relación e implementar rutas</w:t>
             </w:r>
           </w:p>
         </w:tc>
@@ -8828,7 +8813,16 @@
                 <w:color w:val="000000"/>
                 <w:lang w:val="es-PE"/>
               </w:rPr>
-              <w:t>Inconvenientes al momento de normalizar la base de datos.</w:t>
+              <w:lastRenderedPageBreak/>
+              <w:t xml:space="preserve">Inconvenientes al momento de </w:t>
+            </w:r>
+            <w:r>
+              <w:rPr>
+                <w:color w:val="000000"/>
+                <w:lang w:val="es-PE"/>
+              </w:rPr>
+              <w:lastRenderedPageBreak/>
+              <w:t>normalizar la base de datos.</w:t>
             </w:r>
           </w:p>
         </w:tc>
@@ -8862,7 +8856,16 @@
                 <w:color w:val="000000"/>
                 <w:lang w:val="es-PE"/>
               </w:rPr>
-              <w:t>Apoyarnos en la distribución de tareas y reunirnos para mejorar nuestros resultados en cada equipo</w:t>
+              <w:lastRenderedPageBreak/>
+              <w:t xml:space="preserve">Apoyarnos en la distribución </w:t>
+            </w:r>
+            <w:r>
+              <w:rPr>
+                <w:color w:val="000000"/>
+                <w:lang w:val="es-PE"/>
+              </w:rPr>
+              <w:lastRenderedPageBreak/>
+              <w:t>de tareas y reunirnos para mejorar nuestros resultados en cada equipo</w:t>
             </w:r>
           </w:p>
         </w:tc>
@@ -8907,6 +8910,7 @@
                 <w:color w:val="000000"/>
                 <w:lang w:val="es-PE"/>
               </w:rPr>
+              <w:lastRenderedPageBreak/>
               <w:t>Tomasto</w:t>
             </w:r>
             <w:proofErr w:type="spellEnd"/>

</xml_diff>